<commit_message>
initial github upload of project
</commit_message>
<xml_diff>
--- a/docs/Report/Report.docx
+++ b/docs/Report/Report.docx
@@ -5,33 +5,14 @@
     <w:p>
       <w:pPr>
         <w:pStyle w:val="Title"/>
-        <w:rPr>
-          <w:rFonts w:ascii="Lucida Sans Unicode" w:hAnsi="Lucida Sans Unicode" w:cs="Lucida Sans Unicode"/>
+        <w:rPr/>
+      </w:pPr>
+      <w:r>
+        <w:rPr>
+          <w:rFonts w:cs="Lucida Sans Unicode" w:ascii="Lucida Sans Unicode" w:hAnsi="Lucida Sans Unicode"/>
           <w:lang w:val="en-US"/>
         </w:rPr>
-      </w:pPr>
-      <w:r>
-        <w:rPr>
-          <w:rFonts w:cs="Lucida Sans Unicode" w:ascii="Lucida Sans Unicode" w:hAnsi="Lucida Sans Unicode"/>
-          <w:lang w:val="en-US"/>
-        </w:rPr>
         <w:t>CA216 Substitution Cypher Report</w:t>
-      </w:r>
-    </w:p>
-    <w:p>
-      <w:pPr>
-        <w:pStyle w:val="Subtitle"/>
-        <w:rPr>
-          <w:rFonts w:ascii="Lucida Sans Unicode" w:hAnsi="Lucida Sans Unicode" w:cs="Lucida Sans Unicode"/>
-          <w:lang w:val="en-US"/>
-        </w:rPr>
-      </w:pPr>
-      <w:r>
-        <w:rPr>
-          <w:rFonts w:cs="Lucida Sans Unicode" w:ascii="Lucida Sans Unicode" w:hAnsi="Lucida Sans Unicode"/>
-          <w:lang w:val="en-US"/>
-        </w:rPr>
-        <w:t>By Marius-Constantin Senchea, SID: 18719785, Lecturer:  Donal Fitzpatrick</w:t>
       </w:r>
     </w:p>
     <w:p>
@@ -216,127 +197,7 @@
           <w:szCs w:val="20"/>
           <w:shd w:fill="FFFFFF" w:val="clear"/>
         </w:rPr>
-        <w:t xml:space="preserve">To combat the local maximum drawback, I made each hill climb (defined in my code as ‘code  breaker’) run a total of 9 times and selected the best score and key of </w:t>
-      </w:r>
-      <w:r>
-        <w:rPr>
-          <w:rFonts w:cs="Lucida Sans Unicode" w:ascii="Lucida Sans Unicode" w:hAnsi="Lucida Sans Unicode"/>
-          <w:color w:val="333333"/>
-          <w:sz w:val="20"/>
-          <w:szCs w:val="20"/>
-          <w:shd w:fill="FFFFFF" w:val="clear"/>
-        </w:rPr>
-        <w:t>from</w:t>
-      </w:r>
-      <w:r>
-        <w:rPr>
-          <w:rFonts w:cs="Lucida Sans Unicode" w:ascii="Lucida Sans Unicode" w:hAnsi="Lucida Sans Unicode"/>
-          <w:color w:val="333333"/>
-          <w:sz w:val="20"/>
-          <w:szCs w:val="20"/>
-          <w:shd w:fill="FFFFFF" w:val="clear"/>
-        </w:rPr>
-        <w:t xml:space="preserve"> those 9 runs, and use</w:t>
-      </w:r>
-      <w:r>
-        <w:rPr>
-          <w:rFonts w:cs="Lucida Sans Unicode" w:ascii="Lucida Sans Unicode" w:hAnsi="Lucida Sans Unicode"/>
-          <w:color w:val="333333"/>
-          <w:sz w:val="20"/>
-          <w:szCs w:val="20"/>
-          <w:shd w:fill="FFFFFF" w:val="clear"/>
-        </w:rPr>
-        <w:t>d</w:t>
-      </w:r>
-      <w:r>
-        <w:rPr>
-          <w:rFonts w:cs="Lucida Sans Unicode" w:ascii="Lucida Sans Unicode" w:hAnsi="Lucida Sans Unicode"/>
-          <w:color w:val="333333"/>
-          <w:sz w:val="20"/>
-          <w:szCs w:val="20"/>
-          <w:shd w:fill="FFFFFF" w:val="clear"/>
-        </w:rPr>
-        <w:t xml:space="preserve"> </w:t>
-      </w:r>
-      <w:r>
-        <w:rPr>
-          <w:rFonts w:cs="Lucida Sans Unicode" w:ascii="Lucida Sans Unicode" w:hAnsi="Lucida Sans Unicode"/>
-          <w:color w:val="333333"/>
-          <w:sz w:val="20"/>
-          <w:szCs w:val="20"/>
-          <w:shd w:fill="FFFFFF" w:val="clear"/>
-        </w:rPr>
-        <w:t>it</w:t>
-      </w:r>
-      <w:r>
-        <w:rPr>
-          <w:rFonts w:cs="Lucida Sans Unicode" w:ascii="Lucida Sans Unicode" w:hAnsi="Lucida Sans Unicode"/>
-          <w:color w:val="333333"/>
-          <w:sz w:val="20"/>
-          <w:szCs w:val="20"/>
-          <w:shd w:fill="FFFFFF" w:val="clear"/>
-        </w:rPr>
-        <w:t xml:space="preserve"> as the final key. I generated a frequency key, which was the most frequent letters in the cyphertext matched with the most frequent letters in the English language. I used this key for 3 of the 9 runs. The other keys I used were the alphabet in correct order, and the alphabet in a randomly shuffled order. This would hopefully have given the program enough of a </w:t>
-      </w:r>
-      <w:r>
-        <w:rPr>
-          <w:rFonts w:cs="Lucida Sans Unicode" w:ascii="Lucida Sans Unicode" w:hAnsi="Lucida Sans Unicode"/>
-          <w:color w:val="333333"/>
-          <w:sz w:val="20"/>
-          <w:szCs w:val="20"/>
-          <w:shd w:fill="FFFFFF" w:val="clear"/>
-        </w:rPr>
-        <w:t>diverse sample</w:t>
-      </w:r>
-      <w:r>
-        <w:rPr>
-          <w:rFonts w:cs="Lucida Sans Unicode" w:ascii="Lucida Sans Unicode" w:hAnsi="Lucida Sans Unicode"/>
-          <w:color w:val="333333"/>
-          <w:sz w:val="20"/>
-          <w:szCs w:val="20"/>
-          <w:shd w:fill="FFFFFF" w:val="clear"/>
-        </w:rPr>
-        <w:t xml:space="preserve"> of keys to try and avoid all of them from hitting </w:t>
-      </w:r>
-      <w:r>
-        <w:rPr>
-          <w:rFonts w:cs="Lucida Sans Unicode" w:ascii="Lucida Sans Unicode" w:hAnsi="Lucida Sans Unicode"/>
-          <w:color w:val="333333"/>
-          <w:sz w:val="20"/>
-          <w:szCs w:val="20"/>
-          <w:shd w:fill="FFFFFF" w:val="clear"/>
-        </w:rPr>
-        <w:t>the same</w:t>
-      </w:r>
-      <w:r>
-        <w:rPr>
-          <w:rFonts w:cs="Lucida Sans Unicode" w:ascii="Lucida Sans Unicode" w:hAnsi="Lucida Sans Unicode"/>
-          <w:color w:val="333333"/>
-          <w:sz w:val="20"/>
-          <w:szCs w:val="20"/>
-          <w:shd w:fill="FFFFFF" w:val="clear"/>
-        </w:rPr>
-        <w:t xml:space="preserve"> </w:t>
-      </w:r>
-      <w:r>
-        <w:rPr>
-          <w:rFonts w:cs="Lucida Sans Unicode" w:ascii="Lucida Sans Unicode" w:hAnsi="Lucida Sans Unicode"/>
-          <w:color w:val="333333"/>
-          <w:sz w:val="20"/>
-          <w:szCs w:val="20"/>
-          <w:shd w:fill="FFFFFF" w:val="clear"/>
-        </w:rPr>
-        <w:t>local maximum</w:t>
-      </w:r>
-      <w:r>
-        <w:rPr>
-          <w:rFonts w:cs="Lucida Sans Unicode" w:ascii="Lucida Sans Unicode" w:hAnsi="Lucida Sans Unicode"/>
-          <w:color w:val="333333"/>
-          <w:sz w:val="20"/>
-          <w:szCs w:val="20"/>
-          <w:shd w:fill="FFFFFF" w:val="clear"/>
-        </w:rPr>
-        <w:t>. My method was not perfect though, and due to the random nature of the program, an incorrect key sometimes slips through the cracks. I am aware of a method/calculation known as “simulated annealing” which would prevent this from happening, but I did not have enough time to implement it.</w:t>
+        <w:t>To combat the local maximum drawback, I made each hill climb (defined in my code as ‘code  breaker’) run a total of 9 times and selected the best score and key of from those 9 runs, and used it as the final key. I generated a frequency key, which was the most frequent letters in the cyphertext matched with the most frequent letters in the English language. I used this key for 3 of the 9 runs. The other keys I used were the alphabet in correct order, and the alphabet in a randomly shuffled order. This would hopefully have given the program enough of a diverse sample of keys to try and avoid all of them from hitting the same local maximum. My method was not perfect though, and due to the random nature of the program, an incorrect key sometimes slips through the cracks. I am aware of a method/calculation known as “simulated annealing” which would prevent this from happening, but I did not have enough time to implement it.</w:t>
       </w:r>
     </w:p>
     <w:p>
@@ -410,87 +271,7 @@
           <w:szCs w:val="20"/>
           <w:shd w:fill="FFFFFF" w:val="clear"/>
         </w:rPr>
-        <w:t>I was constantly testing my program while writing it. I imported python’s time module in order to time the duration of the program. I had a total of four test files, three of which included the provided os-sub-cipher.txt, Russell-cipher.txt and two-citites-cipher.txt files. I added my own file, alice-in-wonderland-cipher.txt which contained the first chapter of Alice in Wonderland which was found copyright-free on the web and encrypted using pycipher. I then made a bash script (which can be found in the tests dir</w:t>
-      </w:r>
-      <w:r>
-        <w:rPr>
-          <w:rFonts w:cs="Lucida Sans Unicode" w:ascii="Lucida Sans Unicode" w:hAnsi="Lucida Sans Unicode"/>
-          <w:color w:val="333333"/>
-          <w:sz w:val="20"/>
-          <w:szCs w:val="20"/>
-          <w:shd w:fill="FFFFFF" w:val="clear"/>
-        </w:rPr>
-        <w:t>ectory</w:t>
-      </w:r>
-      <w:r>
-        <w:rPr>
-          <w:rFonts w:cs="Lucida Sans Unicode" w:ascii="Lucida Sans Unicode" w:hAnsi="Lucida Sans Unicode"/>
-          <w:color w:val="333333"/>
-          <w:sz w:val="20"/>
-          <w:szCs w:val="20"/>
-          <w:shd w:fill="FFFFFF" w:val="clear"/>
-        </w:rPr>
-        <w:t xml:space="preserve">) in order to test both my single and multiprocessing versions of my deciphering script against all four text files. I ran the tests 20 times for each file, and I outputted each of their times into their own results files (which can be found in </w:t>
-      </w:r>
-      <w:r>
-        <w:rPr>
-          <w:rFonts w:cs="Lucida Sans Unicode" w:ascii="Lucida Sans Unicode" w:hAnsi="Lucida Sans Unicode"/>
-          <w:color w:val="333333"/>
-          <w:sz w:val="20"/>
-          <w:szCs w:val="20"/>
-          <w:shd w:fill="FFFFFF" w:val="clear"/>
-        </w:rPr>
-        <w:t>the</w:t>
-      </w:r>
-      <w:r>
-        <w:rPr>
-          <w:rFonts w:cs="Lucida Sans Unicode" w:ascii="Lucida Sans Unicode" w:hAnsi="Lucida Sans Unicode"/>
-          <w:color w:val="333333"/>
-          <w:sz w:val="20"/>
-          <w:szCs w:val="20"/>
-          <w:shd w:fill="FFFFFF" w:val="clear"/>
-        </w:rPr>
-        <w:t xml:space="preserve"> tests/results </w:t>
-      </w:r>
-      <w:r>
-        <w:rPr>
-          <w:rFonts w:cs="Lucida Sans Unicode" w:ascii="Lucida Sans Unicode" w:hAnsi="Lucida Sans Unicode"/>
-          <w:color w:val="333333"/>
-          <w:sz w:val="20"/>
-          <w:szCs w:val="20"/>
-          <w:shd w:fill="FFFFFF" w:val="clear"/>
-        </w:rPr>
-        <w:t>directory</w:t>
-      </w:r>
-      <w:r>
-        <w:rPr>
-          <w:rFonts w:cs="Lucida Sans Unicode" w:ascii="Lucida Sans Unicode" w:hAnsi="Lucida Sans Unicode"/>
-          <w:color w:val="333333"/>
-          <w:sz w:val="20"/>
-          <w:szCs w:val="20"/>
-          <w:shd w:fill="FFFFFF" w:val="clear"/>
-        </w:rPr>
-        <w:t xml:space="preserve">). I originally wanted to test each version of the decipher script on each test file 100 times to have a nicer average, however I ended up reducing it to 20 as it would have taken at just over an hour to run just the single-process version of the script on </w:t>
-      </w:r>
-      <w:r>
-        <w:rPr>
-          <w:rFonts w:cs="Lucida Sans Unicode" w:ascii="Lucida Sans Unicode" w:hAnsi="Lucida Sans Unicode"/>
-          <w:color w:val="333333"/>
-          <w:sz w:val="20"/>
-          <w:szCs w:val="20"/>
-          <w:shd w:fill="FFFFFF" w:val="clear"/>
-        </w:rPr>
-        <w:t>just</w:t>
-      </w:r>
-      <w:r>
-        <w:rPr>
-          <w:rFonts w:cs="Lucida Sans Unicode" w:ascii="Lucida Sans Unicode" w:hAnsi="Lucida Sans Unicode"/>
-          <w:color w:val="333333"/>
-          <w:sz w:val="20"/>
-          <w:szCs w:val="20"/>
-          <w:shd w:fill="FFFFFF" w:val="clear"/>
-        </w:rPr>
-        <w:t xml:space="preserve"> the os-sub-cipher.txt file (meaning the whole test suite would have taken at least 4 hours to run). I then wrote a short python script to calculate the averages of each of the results files and output them all into one file, all_averages.txt.</w:t>
+        <w:t>I was constantly testing my program while writing it. I imported python’s time module in order to time the duration of the program. I had a total of four test files, three of which included the provided os-sub-cipher.txt, Russell-cipher.txt and two-citites-cipher.txt files. I added my own file, alice-in-wonderland-cipher.txt which contained the first chapter of Alice in Wonderland which was found copyright-free on the web and encrypted using pycipher. I then made a bash script (which can be found in the tests directory) in order to test both my single and multiprocessing versions of my deciphering script against all four text files. I ran the tests 20 times for each file, and I outputted each of their times into their own results files (which can be found in the tests/results directory). I originally wanted to test each version of the decipher script on each test file 100 times to have a nicer average, however I ended up reducing it to 20 as it would have taken at just over an hour to run just the single-process version of the script on just the os-sub-cipher.txt file (meaning the whole test suite would have taken at least 4 hours to run). I then wrote a short python script to calculate the averages of each of the results files and output them all into one file, all_averages.txt.</w:t>
       </w:r>
     </w:p>
     <w:p>
@@ -1989,6 +1770,16 @@
       <w:highlight w:val="white"/>
     </w:rPr>
   </w:style>
+  <w:style w:type="character" w:styleId="ListLabel3">
+    <w:name w:val="ListLabel 3"/>
+    <w:qFormat/>
+    <w:rPr>
+      <w:rFonts w:ascii="Lucida Sans Unicode" w:hAnsi="Lucida Sans Unicode" w:cs="Lucida Sans Unicode"/>
+      <w:sz w:val="20"/>
+      <w:szCs w:val="20"/>
+      <w:highlight w:val="white"/>
+    </w:rPr>
+  </w:style>
   <w:style w:type="paragraph" w:styleId="Heading">
     <w:name w:val="Heading"/>
     <w:basedOn w:val="Normal"/>

</xml_diff>